<commit_message>
network mod by xmj
</commit_message>
<xml_diff>
--- a/network/http面试问题总结.docx
+++ b/network/http面试问题总结.docx
@@ -5,35 +5,14 @@
     <w:p>
       <w:pPr>
         <w:rPr>
-          <w:rFonts w:hint="eastAsia"/>
           <w:b/>
           <w:bCs/>
           <w:sz w:val="28"/>
           <w:szCs w:val="28"/>
         </w:rPr>
       </w:pPr>
-      <w:r>
-        <w:rPr>
-          <w:rFonts w:hint="eastAsia"/>
-          <w:b/>
-          <w:bCs/>
-          <w:sz w:val="28"/>
-          <w:szCs w:val="28"/>
-        </w:rPr>
-        <w:t>完美</w:t>
-      </w:r>
       <w:bookmarkStart w:id="0" w:name="_GoBack"/>
       <w:bookmarkEnd w:id="0"/>
-    </w:p>
-    <w:p>
-      <w:pPr>
-        <w:rPr>
-          <w:b/>
-          <w:bCs/>
-          <w:sz w:val="28"/>
-          <w:szCs w:val="28"/>
-        </w:rPr>
-      </w:pPr>
       <w:r>
         <w:rPr>
           <w:rFonts w:hint="eastAsia"/>
@@ -98,43 +77,7 @@
             <w:sz w:val="30"/>
             <w:szCs w:val="30"/>
           </w:rPr>
-          <w:t>1</w:t>
-        </w:r>
-        <w:r>
-          <w:rPr>
-            <w:rStyle w:val="a6"/>
-            <w:rFonts w:ascii="仿宋" w:eastAsia="仿宋" w:hAnsi="仿宋" w:cs="仿宋" w:hint="eastAsia"/>
-            <w:b/>
-            <w:bCs/>
-            <w:color w:val="5B9BD5" w:themeColor="accent1"/>
-            <w:sz w:val="30"/>
-            <w:szCs w:val="30"/>
-          </w:rPr>
-          <w:t>、常用的</w:t>
-        </w:r>
-        <w:r>
-          <w:rPr>
-            <w:rStyle w:val="a6"/>
-            <w:rFonts w:ascii="仿宋" w:eastAsia="仿宋" w:hAnsi="仿宋" w:cs="仿宋" w:hint="eastAsia"/>
-            <w:b/>
-            <w:bCs/>
-            <w:color w:val="5B9BD5" w:themeColor="accent1"/>
-            <w:sz w:val="30"/>
-            <w:szCs w:val="30"/>
-          </w:rPr>
-          <w:t>HTTP</w:t>
-        </w:r>
-        <w:r>
-          <w:rPr>
-            <w:rStyle w:val="a6"/>
-            <w:rFonts w:ascii="仿宋" w:eastAsia="仿宋" w:hAnsi="仿宋" w:cs="仿宋" w:hint="eastAsia"/>
-            <w:b/>
-            <w:bCs/>
-            <w:color w:val="5B9BD5" w:themeColor="accent1"/>
-            <w:sz w:val="30"/>
-            <w:szCs w:val="30"/>
-          </w:rPr>
-          <w:t>请求方法有哪些？</w:t>
+          <w:t>1、常用的HTTP请求方法有哪些？</w:t>
         </w:r>
       </w:hyperlink>
     </w:p>
@@ -160,67 +103,7 @@
             <w:sz w:val="30"/>
             <w:szCs w:val="30"/>
           </w:rPr>
-          <w:t>2</w:t>
-        </w:r>
-        <w:r>
-          <w:rPr>
-            <w:rStyle w:val="a6"/>
-            <w:rFonts w:ascii="仿宋" w:eastAsia="仿宋" w:hAnsi="仿宋" w:cs="仿宋" w:hint="eastAsia"/>
-            <w:b/>
-            <w:bCs/>
-            <w:color w:val="5B9BD5" w:themeColor="accent1"/>
-            <w:sz w:val="30"/>
-            <w:szCs w:val="30"/>
-          </w:rPr>
-          <w:t>、</w:t>
-        </w:r>
-        <w:r>
-          <w:rPr>
-            <w:rStyle w:val="a6"/>
-            <w:rFonts w:ascii="仿宋" w:eastAsia="仿宋" w:hAnsi="仿宋" w:cs="仿宋" w:hint="eastAsia"/>
-            <w:b/>
-            <w:bCs/>
-            <w:color w:val="5B9BD5" w:themeColor="accent1"/>
-            <w:sz w:val="30"/>
-            <w:szCs w:val="30"/>
-          </w:rPr>
-          <w:t>GET</w:t>
-        </w:r>
-        <w:r>
-          <w:rPr>
-            <w:rStyle w:val="a6"/>
-            <w:rFonts w:ascii="仿宋" w:eastAsia="仿宋" w:hAnsi="仿宋" w:cs="仿宋" w:hint="eastAsia"/>
-            <w:b/>
-            <w:bCs/>
-            <w:color w:val="5B9BD5" w:themeColor="accent1"/>
-            <w:sz w:val="30"/>
-            <w:szCs w:val="30"/>
-          </w:rPr>
-          <w:t>方法与</w:t>
-        </w:r>
-        <w:r>
-          <w:rPr>
-            <w:rStyle w:val="a6"/>
-            <w:rFonts w:ascii="仿宋" w:eastAsia="仿宋" w:hAnsi="仿宋" w:cs="仿宋" w:hint="eastAsia"/>
-            <w:b/>
-            <w:bCs/>
-            <w:color w:val="5B9BD5" w:themeColor="accent1"/>
-            <w:sz w:val="30"/>
-            <w:szCs w:val="30"/>
-          </w:rPr>
-          <w:t>POST</w:t>
-        </w:r>
-        <w:r>
-          <w:rPr>
-            <w:rStyle w:val="a6"/>
-            <w:rFonts w:ascii="仿宋" w:eastAsia="仿宋" w:hAnsi="仿宋" w:cs="仿宋" w:hint="eastAsia"/>
-            <w:b/>
-            <w:bCs/>
-            <w:color w:val="5B9BD5" w:themeColor="accent1"/>
-            <w:sz w:val="30"/>
-            <w:szCs w:val="30"/>
-          </w:rPr>
-          <w:t>方法的区别</w:t>
+          <w:t>2、GET方法与POST方法的区别</w:t>
         </w:r>
       </w:hyperlink>
     </w:p>
@@ -246,43 +129,7 @@
             <w:sz w:val="30"/>
             <w:szCs w:val="30"/>
           </w:rPr>
-          <w:t>3</w:t>
-        </w:r>
-        <w:r>
-          <w:rPr>
-            <w:rStyle w:val="a6"/>
-            <w:rFonts w:ascii="仿宋" w:eastAsia="仿宋" w:hAnsi="仿宋" w:cs="仿宋" w:hint="eastAsia"/>
-            <w:b/>
-            <w:bCs/>
-            <w:color w:val="5B9BD5" w:themeColor="accent1"/>
-            <w:sz w:val="30"/>
-            <w:szCs w:val="30"/>
-          </w:rPr>
-          <w:t>、</w:t>
-        </w:r>
-        <w:r>
-          <w:rPr>
-            <w:rStyle w:val="a6"/>
-            <w:rFonts w:ascii="仿宋" w:eastAsia="仿宋" w:hAnsi="仿宋" w:cs="仿宋" w:hint="eastAsia"/>
-            <w:b/>
-            <w:bCs/>
-            <w:color w:val="5B9BD5" w:themeColor="accent1"/>
-            <w:sz w:val="30"/>
-            <w:szCs w:val="30"/>
-          </w:rPr>
-          <w:t>HTTP</w:t>
-        </w:r>
-        <w:r>
-          <w:rPr>
-            <w:rStyle w:val="a6"/>
-            <w:rFonts w:ascii="仿宋" w:eastAsia="仿宋" w:hAnsi="仿宋" w:cs="仿宋" w:hint="eastAsia"/>
-            <w:b/>
-            <w:bCs/>
-            <w:color w:val="5B9BD5" w:themeColor="accent1"/>
-            <w:sz w:val="30"/>
-            <w:szCs w:val="30"/>
-          </w:rPr>
-          <w:t>请求报文与响应报文格式</w:t>
+          <w:t>3、HTTP请求报文与响应报文格式</w:t>
         </w:r>
       </w:hyperlink>
     </w:p>
@@ -308,55 +155,7 @@
             <w:sz w:val="30"/>
             <w:szCs w:val="30"/>
           </w:rPr>
-          <w:t>4</w:t>
-        </w:r>
-        <w:r>
-          <w:rPr>
-            <w:rStyle w:val="a6"/>
-            <w:rFonts w:ascii="仿宋" w:eastAsia="仿宋" w:hAnsi="仿宋" w:cs="仿宋" w:hint="eastAsia"/>
-            <w:b/>
-            <w:bCs/>
-            <w:color w:val="5B9BD5" w:themeColor="accent1"/>
-            <w:sz w:val="30"/>
-            <w:szCs w:val="30"/>
-          </w:rPr>
-          <w:t>、常见的</w:t>
-        </w:r>
-        <w:r>
-          <w:rPr>
-            <w:rStyle w:val="a6"/>
-            <w:rFonts w:ascii="仿宋" w:eastAsia="仿宋" w:hAnsi="仿宋" w:cs="仿宋" w:hint="eastAsia"/>
-            <w:b/>
-            <w:bCs/>
-            <w:color w:val="5B9BD5" w:themeColor="accent1"/>
-            <w:sz w:val="30"/>
-            <w:szCs w:val="30"/>
-          </w:rPr>
-          <w:t>HTTP</w:t>
-        </w:r>
-        <w:r>
-          <w:rPr>
-            <w:rStyle w:val="a6"/>
-            <w:rFonts w:ascii="仿宋" w:eastAsia="仿宋" w:hAnsi="仿宋" w:cs="仿宋" w:hint="eastAsia"/>
-            <w:b/>
-            <w:bCs/>
-            <w:color w:val="5B9BD5" w:themeColor="accent1"/>
-            <w:sz w:val="30"/>
-            <w:szCs w:val="30"/>
-          </w:rPr>
-          <w:t>相应状态码</w:t>
-        </w:r>
-        <w:r>
-          <w:rPr>
-            <w:rStyle w:val="a6"/>
-            <w:rFonts w:ascii="仿宋" w:eastAsia="仿宋" w:hAnsi="仿宋" w:cs="仿宋" w:hint="eastAsia"/>
-            <w:b/>
-            <w:bCs/>
-            <w:color w:val="5B9BD5" w:themeColor="accent1"/>
-            <w:sz w:val="30"/>
-            <w:szCs w:val="30"/>
-          </w:rPr>
-          <w:t>和请求头字段</w:t>
+          <w:t>4、常见的HTTP相应状态码和请求头字段</w:t>
         </w:r>
       </w:hyperlink>
     </w:p>
@@ -382,43 +181,7 @@
             <w:sz w:val="30"/>
             <w:szCs w:val="30"/>
           </w:rPr>
-          <w:t>5</w:t>
-        </w:r>
-        <w:r>
-          <w:rPr>
-            <w:rStyle w:val="a6"/>
-            <w:rFonts w:ascii="仿宋" w:eastAsia="仿宋" w:hAnsi="仿宋" w:cs="仿宋" w:hint="eastAsia"/>
-            <w:b/>
-            <w:bCs/>
-            <w:color w:val="5B9BD5" w:themeColor="accent1"/>
-            <w:sz w:val="30"/>
-            <w:szCs w:val="30"/>
-          </w:rPr>
-          <w:t>、</w:t>
-        </w:r>
-        <w:r>
-          <w:rPr>
-            <w:rStyle w:val="a6"/>
-            <w:rFonts w:ascii="仿宋" w:eastAsia="仿宋" w:hAnsi="仿宋" w:cs="仿宋" w:hint="eastAsia"/>
-            <w:b/>
-            <w:bCs/>
-            <w:color w:val="5B9BD5" w:themeColor="accent1"/>
-            <w:sz w:val="30"/>
-            <w:szCs w:val="30"/>
-          </w:rPr>
-          <w:t>HTTP1.0 HTTP 1.1 HTTP 2.0</w:t>
-        </w:r>
-        <w:r>
-          <w:rPr>
-            <w:rStyle w:val="a6"/>
-            <w:rFonts w:ascii="仿宋" w:eastAsia="仿宋" w:hAnsi="仿宋" w:cs="仿宋" w:hint="eastAsia"/>
-            <w:b/>
-            <w:bCs/>
-            <w:color w:val="5B9BD5" w:themeColor="accent1"/>
-            <w:sz w:val="30"/>
-            <w:szCs w:val="30"/>
-          </w:rPr>
-          <w:t>主要区别</w:t>
+          <w:t>5、HTTP1.0 HTTP 1.1 HTTP 2.0主要区别</w:t>
         </w:r>
       </w:hyperlink>
     </w:p>
@@ -444,19 +207,7 @@
             <w:sz w:val="30"/>
             <w:szCs w:val="30"/>
           </w:rPr>
-          <w:t>6</w:t>
-        </w:r>
-        <w:r>
-          <w:rPr>
-            <w:rStyle w:val="a6"/>
-            <w:rFonts w:ascii="仿宋" w:eastAsia="仿宋" w:hAnsi="仿宋" w:cs="仿宋" w:hint="eastAsia"/>
-            <w:b/>
-            <w:bCs/>
-            <w:color w:val="5B9BD5" w:themeColor="accent1"/>
-            <w:sz w:val="30"/>
-            <w:szCs w:val="30"/>
-          </w:rPr>
-          <w:t>、断点续传，文件更新后如何续传？</w:t>
+          <w:t>6、断点续传，文件更新后如何续传？</w:t>
         </w:r>
       </w:hyperlink>
     </w:p>
@@ -482,43 +233,7 @@
             <w:sz w:val="30"/>
             <w:szCs w:val="30"/>
           </w:rPr>
-          <w:t>7</w:t>
-        </w:r>
-        <w:r>
-          <w:rPr>
-            <w:rStyle w:val="a6"/>
-            <w:rFonts w:ascii="仿宋" w:eastAsia="仿宋" w:hAnsi="仿宋" w:cs="仿宋" w:hint="eastAsia"/>
-            <w:b/>
-            <w:bCs/>
-            <w:color w:val="5B9BD5" w:themeColor="accent1"/>
-            <w:sz w:val="30"/>
-            <w:szCs w:val="30"/>
-          </w:rPr>
-          <w:t>、常见</w:t>
-        </w:r>
-        <w:r>
-          <w:rPr>
-            <w:rStyle w:val="a6"/>
-            <w:rFonts w:ascii="仿宋" w:eastAsia="仿宋" w:hAnsi="仿宋" w:cs="仿宋" w:hint="eastAsia"/>
-            <w:b/>
-            <w:bCs/>
-            <w:color w:val="5B9BD5" w:themeColor="accent1"/>
-            <w:sz w:val="30"/>
-            <w:szCs w:val="30"/>
-          </w:rPr>
-          <w:t>HTTP</w:t>
-        </w:r>
-        <w:r>
-          <w:rPr>
-            <w:rStyle w:val="a6"/>
-            <w:rFonts w:ascii="仿宋" w:eastAsia="仿宋" w:hAnsi="仿宋" w:cs="仿宋" w:hint="eastAsia"/>
-            <w:b/>
-            <w:bCs/>
-            <w:color w:val="5B9BD5" w:themeColor="accent1"/>
-            <w:sz w:val="30"/>
-            <w:szCs w:val="30"/>
-          </w:rPr>
-          <w:t>首部字段有哪些？</w:t>
+          <w:t>7、常见HTTP首部字段有哪些？</w:t>
         </w:r>
       </w:hyperlink>
     </w:p>
@@ -544,67 +259,7 @@
             <w:sz w:val="30"/>
             <w:szCs w:val="30"/>
           </w:rPr>
-          <w:t>8.HTTP</w:t>
-        </w:r>
-        <w:r>
-          <w:rPr>
-            <w:rStyle w:val="a6"/>
-            <w:rFonts w:ascii="仿宋" w:eastAsia="仿宋" w:hAnsi="仿宋" w:cs="仿宋" w:hint="eastAsia"/>
-            <w:b/>
-            <w:bCs/>
-            <w:color w:val="5B9BD5" w:themeColor="accent1"/>
-            <w:sz w:val="30"/>
-            <w:szCs w:val="30"/>
-          </w:rPr>
-          <w:t>的缺点与</w:t>
-        </w:r>
-        <w:r>
-          <w:rPr>
-            <w:rStyle w:val="a6"/>
-            <w:rFonts w:ascii="仿宋" w:eastAsia="仿宋" w:hAnsi="仿宋" w:cs="仿宋" w:hint="eastAsia"/>
-            <w:b/>
-            <w:bCs/>
-            <w:color w:val="5B9BD5" w:themeColor="accent1"/>
-            <w:sz w:val="30"/>
-            <w:szCs w:val="30"/>
-          </w:rPr>
-          <w:t>HTTPS</w:t>
-        </w:r>
-        <w:r>
-          <w:rPr>
-            <w:rStyle w:val="a6"/>
-            <w:rFonts w:ascii="仿宋" w:eastAsia="仿宋" w:hAnsi="仿宋" w:cs="仿宋" w:hint="eastAsia"/>
-            <w:b/>
-            <w:bCs/>
-            <w:color w:val="5B9BD5" w:themeColor="accent1"/>
-            <w:sz w:val="30"/>
-            <w:szCs w:val="30"/>
-          </w:rPr>
-          <w:t>的区别，</w:t>
-        </w:r>
-        <w:r>
-          <w:rPr>
-            <w:rStyle w:val="a6"/>
-            <w:rFonts w:ascii="仿宋" w:eastAsia="仿宋" w:hAnsi="仿宋" w:cs="仿宋" w:hint="eastAsia"/>
-            <w:b/>
-            <w:bCs/>
-            <w:color w:val="5B9BD5" w:themeColor="accent1"/>
-            <w:sz w:val="30"/>
-            <w:szCs w:val="30"/>
-          </w:rPr>
-          <w:t>HTTPS</w:t>
-        </w:r>
-        <w:r>
-          <w:rPr>
-            <w:rStyle w:val="a6"/>
-            <w:rFonts w:ascii="仿宋" w:eastAsia="仿宋" w:hAnsi="仿宋" w:cs="仿宋" w:hint="eastAsia"/>
-            <w:b/>
-            <w:bCs/>
-            <w:color w:val="5B9BD5" w:themeColor="accent1"/>
-            <w:sz w:val="30"/>
-            <w:szCs w:val="30"/>
-          </w:rPr>
-          <w:t>的工作原理？</w:t>
+          <w:t>8.HTTP的缺点与HTTPS的区别，HTTPS的工作原理？</w:t>
         </w:r>
       </w:hyperlink>
     </w:p>
@@ -630,43 +285,7 @@
             <w:sz w:val="30"/>
             <w:szCs w:val="30"/>
           </w:rPr>
-          <w:t>9</w:t>
-        </w:r>
-        <w:r>
-          <w:rPr>
-            <w:rStyle w:val="a6"/>
-            <w:rFonts w:ascii="仿宋" w:eastAsia="仿宋" w:hAnsi="仿宋" w:cs="仿宋" w:hint="eastAsia"/>
-            <w:b/>
-            <w:bCs/>
-            <w:color w:val="5B9BD5" w:themeColor="accent1"/>
-            <w:sz w:val="30"/>
-            <w:szCs w:val="30"/>
-          </w:rPr>
-          <w:t>、</w:t>
-        </w:r>
-        <w:r>
-          <w:rPr>
-            <w:rStyle w:val="a6"/>
-            <w:rFonts w:ascii="仿宋" w:eastAsia="仿宋" w:hAnsi="仿宋" w:cs="仿宋" w:hint="eastAsia"/>
-            <w:b/>
-            <w:bCs/>
-            <w:color w:val="5B9BD5" w:themeColor="accent1"/>
-            <w:sz w:val="30"/>
-            <w:szCs w:val="30"/>
-          </w:rPr>
-          <w:t>HTTP</w:t>
-        </w:r>
-        <w:r>
-          <w:rPr>
-            <w:rStyle w:val="a6"/>
-            <w:rFonts w:ascii="仿宋" w:eastAsia="仿宋" w:hAnsi="仿宋" w:cs="仿宋" w:hint="eastAsia"/>
-            <w:b/>
-            <w:bCs/>
-            <w:color w:val="5B9BD5" w:themeColor="accent1"/>
-            <w:sz w:val="30"/>
-            <w:szCs w:val="30"/>
-          </w:rPr>
-          <w:t>优化</w:t>
+          <w:t>9、HTTP优化</w:t>
         </w:r>
       </w:hyperlink>
     </w:p>
@@ -692,43 +311,7 @@
             <w:sz w:val="30"/>
             <w:szCs w:val="30"/>
           </w:rPr>
-          <w:t xml:space="preserve">10 </w:t>
-        </w:r>
-        <w:r>
-          <w:rPr>
-            <w:rStyle w:val="a6"/>
-            <w:rFonts w:ascii="仿宋" w:eastAsia="仿宋" w:hAnsi="仿宋" w:cs="仿宋" w:hint="eastAsia"/>
-            <w:b/>
-            <w:bCs/>
-            <w:color w:val="5B9BD5" w:themeColor="accent1"/>
-            <w:sz w:val="30"/>
-            <w:szCs w:val="30"/>
-          </w:rPr>
-          <w:t>当输入</w:t>
-        </w:r>
-        <w:r>
-          <w:rPr>
-            <w:rStyle w:val="a6"/>
-            <w:rFonts w:ascii="仿宋" w:eastAsia="仿宋" w:hAnsi="仿宋" w:cs="仿宋" w:hint="eastAsia"/>
-            <w:b/>
-            <w:bCs/>
-            <w:color w:val="5B9BD5" w:themeColor="accent1"/>
-            <w:sz w:val="30"/>
-            <w:szCs w:val="30"/>
-          </w:rPr>
-          <w:t>www.google.com</w:t>
-        </w:r>
-        <w:r>
-          <w:rPr>
-            <w:rStyle w:val="a6"/>
-            <w:rFonts w:ascii="仿宋" w:eastAsia="仿宋" w:hAnsi="仿宋" w:cs="仿宋" w:hint="eastAsia"/>
-            <w:b/>
-            <w:bCs/>
-            <w:color w:val="5B9BD5" w:themeColor="accent1"/>
-            <w:sz w:val="30"/>
-            <w:szCs w:val="30"/>
-          </w:rPr>
-          <w:t>时，页面发生了哪些事情：</w:t>
+          <w:t>10 当输入www.google.com时，页面发生了哪些事情：</w:t>
         </w:r>
       </w:hyperlink>
     </w:p>
@@ -764,29 +347,7 @@
           <w:sz w:val="30"/>
           <w:szCs w:val="30"/>
         </w:rPr>
-        <w:instrText xml:space="preserve"> HYPERLINK \l "_11. </w:instrText>
-      </w:r>
-      <w:r>
-        <w:rPr>
-          <w:rFonts w:ascii="仿宋" w:eastAsia="仿宋" w:hAnsi="仿宋" w:cs="仿宋" w:hint="eastAsia"/>
-          <w:b/>
-          <w:bCs/>
-          <w:color w:val="5B9BD5" w:themeColor="accent1"/>
-          <w:sz w:val="30"/>
-          <w:szCs w:val="30"/>
-        </w:rPr>
-        <w:instrText>强缓存和协商缓存的命中和管理</w:instrText>
-      </w:r>
-      <w:r>
-        <w:rPr>
-          <w:rFonts w:ascii="仿宋" w:eastAsia="仿宋" w:hAnsi="仿宋" w:cs="仿宋" w:hint="eastAsia"/>
-          <w:b/>
-          <w:bCs/>
-          <w:color w:val="5B9BD5" w:themeColor="accent1"/>
-          <w:sz w:val="30"/>
-          <w:szCs w:val="30"/>
-        </w:rPr>
-        <w:instrText xml:space="preserve">" </w:instrText>
+        <w:instrText xml:space="preserve"> HYPERLINK \l "_11. 强缓存和协商缓存的命中和管理" </w:instrText>
       </w:r>
       <w:r>
         <w:rPr>
@@ -809,19 +370,7 @@
           <w:sz w:val="30"/>
           <w:szCs w:val="30"/>
         </w:rPr>
-        <w:t>11. </w:t>
-      </w:r>
-      <w:r>
-        <w:rPr>
-          <w:rStyle w:val="a6"/>
-          <w:rFonts w:ascii="仿宋" w:eastAsia="仿宋" w:hAnsi="仿宋" w:cs="仿宋" w:hint="eastAsia"/>
-          <w:b/>
-          <w:bCs/>
-          <w:color w:val="5B9BD5" w:themeColor="accent1"/>
-          <w:sz w:val="30"/>
-          <w:szCs w:val="30"/>
-        </w:rPr>
-        <w:t>强缓存和协商缓存的命中和管理</w:t>
+        <w:t>11. 强缓存和协商缓存的命中和管理</w:t>
       </w:r>
     </w:p>
     <w:p>
@@ -857,43 +406,7 @@
             <w:sz w:val="30"/>
             <w:szCs w:val="30"/>
           </w:rPr>
-          <w:t xml:space="preserve">12 </w:t>
-        </w:r>
-        <w:r>
-          <w:rPr>
-            <w:rStyle w:val="a6"/>
-            <w:rFonts w:ascii="仿宋" w:eastAsia="仿宋" w:hAnsi="仿宋" w:cs="仿宋" w:hint="eastAsia"/>
-            <w:b/>
-            <w:bCs/>
-            <w:color w:val="5B9BD5" w:themeColor="accent1"/>
-            <w:sz w:val="30"/>
-            <w:szCs w:val="30"/>
-          </w:rPr>
-          <w:t>请列举三种禁止浏览器缓存的头字段</w:t>
-        </w:r>
-        <w:r>
-          <w:rPr>
-            <w:rStyle w:val="a6"/>
-            <w:rFonts w:ascii="仿宋" w:eastAsia="仿宋" w:hAnsi="仿宋" w:cs="仿宋" w:hint="eastAsia"/>
-            <w:b/>
-            <w:bCs/>
-            <w:color w:val="5B9BD5" w:themeColor="accent1"/>
-            <w:sz w:val="30"/>
-            <w:szCs w:val="30"/>
-          </w:rPr>
-          <w:t xml:space="preserve">, </w:t>
-        </w:r>
-        <w:r>
-          <w:rPr>
-            <w:rStyle w:val="a6"/>
-            <w:rFonts w:ascii="仿宋" w:eastAsia="仿宋" w:hAnsi="仿宋" w:cs="仿宋" w:hint="eastAsia"/>
-            <w:b/>
-            <w:bCs/>
-            <w:color w:val="5B9BD5" w:themeColor="accent1"/>
-            <w:sz w:val="30"/>
-            <w:szCs w:val="30"/>
-          </w:rPr>
-          <w:t>并写出相应的设置值</w:t>
+          <w:t>12 请列举三种禁止浏览器缓存的头字段, 并写出相应的设置值</w:t>
         </w:r>
       </w:hyperlink>
     </w:p>
@@ -919,55 +432,7 @@
             <w:sz w:val="30"/>
             <w:szCs w:val="30"/>
           </w:rPr>
-          <w:t>13 cookie</w:t>
-        </w:r>
-        <w:r>
-          <w:rPr>
-            <w:rStyle w:val="a6"/>
-            <w:rFonts w:ascii="仿宋" w:eastAsia="仿宋" w:hAnsi="仿宋" w:cs="仿宋" w:hint="eastAsia"/>
-            <w:b/>
-            <w:bCs/>
-            <w:color w:val="5B9BD5" w:themeColor="accent1"/>
-            <w:sz w:val="30"/>
-            <w:szCs w:val="30"/>
-          </w:rPr>
-          <w:t>和</w:t>
-        </w:r>
-        <w:r>
-          <w:rPr>
-            <w:rStyle w:val="a6"/>
-            <w:rFonts w:ascii="仿宋" w:eastAsia="仿宋" w:hAnsi="仿宋" w:cs="仿宋" w:hint="eastAsia"/>
-            <w:b/>
-            <w:bCs/>
-            <w:color w:val="5B9BD5" w:themeColor="accent1"/>
-            <w:sz w:val="30"/>
-            <w:szCs w:val="30"/>
-          </w:rPr>
-          <w:t>session</w:t>
-        </w:r>
-        <w:r>
-          <w:rPr>
-            <w:rStyle w:val="a6"/>
-            <w:rFonts w:ascii="仿宋" w:eastAsia="仿宋" w:hAnsi="仿宋" w:cs="仿宋" w:hint="eastAsia"/>
-            <w:b/>
-            <w:bCs/>
-            <w:color w:val="5B9BD5" w:themeColor="accent1"/>
-            <w:sz w:val="30"/>
-            <w:szCs w:val="30"/>
-          </w:rPr>
-          <w:t>的区别</w:t>
-        </w:r>
-        <w:r>
-          <w:rPr>
-            <w:rStyle w:val="a6"/>
-            <w:rFonts w:ascii="仿宋" w:eastAsia="仿宋" w:hAnsi="仿宋" w:cs="仿宋" w:hint="eastAsia"/>
-            <w:b/>
-            <w:bCs/>
-            <w:color w:val="5B9BD5" w:themeColor="accent1"/>
-            <w:sz w:val="30"/>
-            <w:szCs w:val="30"/>
-          </w:rPr>
-          <w:t>:</w:t>
+          <w:t>13 cookie和session的区别:</w:t>
         </w:r>
       </w:hyperlink>
     </w:p>
@@ -993,31 +458,7 @@
             <w:sz w:val="30"/>
             <w:szCs w:val="30"/>
           </w:rPr>
-          <w:t>14 cookie</w:t>
-        </w:r>
-        <w:r>
-          <w:rPr>
-            <w:rStyle w:val="a6"/>
-            <w:rFonts w:ascii="仿宋" w:eastAsia="仿宋" w:hAnsi="仿宋" w:cs="仿宋" w:hint="eastAsia"/>
-            <w:b/>
-            <w:bCs/>
-            <w:color w:val="5B9BD5" w:themeColor="accent1"/>
-            <w:sz w:val="30"/>
-            <w:szCs w:val="30"/>
-          </w:rPr>
-          <w:t>由哪几部分组成</w:t>
-        </w:r>
-        <w:r>
-          <w:rPr>
-            <w:rStyle w:val="a6"/>
-            <w:rFonts w:ascii="仿宋" w:eastAsia="仿宋" w:hAnsi="仿宋" w:cs="仿宋" w:hint="eastAsia"/>
-            <w:b/>
-            <w:bCs/>
-            <w:color w:val="5B9BD5" w:themeColor="accent1"/>
-            <w:sz w:val="30"/>
-            <w:szCs w:val="30"/>
-          </w:rPr>
-          <w:t>?</w:t>
+          <w:t>14 cookie由哪几部分组成?</w:t>
         </w:r>
       </w:hyperlink>
     </w:p>
@@ -1043,19 +484,7 @@
             <w:sz w:val="30"/>
             <w:szCs w:val="30"/>
           </w:rPr>
-          <w:t>15 DNS</w:t>
-        </w:r>
-        <w:r>
-          <w:rPr>
-            <w:rStyle w:val="a6"/>
-            <w:rFonts w:ascii="仿宋" w:eastAsia="仿宋" w:hAnsi="仿宋" w:cs="仿宋" w:hint="eastAsia"/>
-            <w:b/>
-            <w:bCs/>
-            <w:color w:val="5B9BD5" w:themeColor="accent1"/>
-            <w:sz w:val="30"/>
-            <w:szCs w:val="30"/>
-          </w:rPr>
-          <w:t>递归解析和迭代解析</w:t>
+          <w:t>15 DNS递归解析和迭代解析</w:t>
         </w:r>
       </w:hyperlink>
     </w:p>
@@ -1068,16 +497,7 @@
       </w:pPr>
       <w:bookmarkStart w:id="1" w:name="_1、常用的HTTP请求方法有哪些？"/>
       <w:r>
-        <w:t>1</w:t>
-      </w:r>
-      <w:r>
-        <w:t>、常用的</w:t>
-      </w:r>
-      <w:r>
-        <w:t>HTTP</w:t>
-      </w:r>
-      <w:r>
-        <w:t>请求方法有哪些？</w:t>
+        <w:t>1、常用的HTTP请求方法有哪些？</w:t>
       </w:r>
     </w:p>
     <w:bookmarkEnd w:id="1"/>
@@ -1153,16 +573,7 @@
           <w:sz w:val="28"/>
           <w:szCs w:val="28"/>
         </w:rPr>
-        <w:t>（统一资源标识符）识别的资源，可</w:t>
-      </w:r>
-      <w:r>
-        <w:rPr>
-          <w:rFonts w:hint="eastAsia"/>
-          <w:sz w:val="28"/>
-          <w:szCs w:val="28"/>
-        </w:rPr>
-        <w:lastRenderedPageBreak/>
-        <w:t>以通过</w:t>
+        <w:t>（统一资源标识符）识别的资源，可以通过</w:t>
       </w:r>
       <w:r>
         <w:rPr>
@@ -1197,6 +608,7 @@
           <w:sz w:val="28"/>
           <w:szCs w:val="28"/>
         </w:rPr>
+        <w:lastRenderedPageBreak/>
         <w:t>POST</w:t>
       </w:r>
       <w:r>
@@ -1497,22 +909,7 @@
       </w:pPr>
       <w:bookmarkStart w:id="2" w:name="_2、GET方法与POST方法的区别"/>
       <w:r>
-        <w:t>2</w:t>
-      </w:r>
-      <w:r>
-        <w:t>、</w:t>
-      </w:r>
-      <w:r>
-        <w:t>GET</w:t>
-      </w:r>
-      <w:r>
-        <w:t>方法与</w:t>
-      </w:r>
-      <w:r>
-        <w:t>POST</w:t>
-      </w:r>
-      <w:r>
-        <w:t>方法的区别</w:t>
+        <w:t>2、GET方法与POST方法的区别</w:t>
       </w:r>
     </w:p>
     <w:bookmarkEnd w:id="2"/>
@@ -1889,23 +1286,23 @@
           <w:sz w:val="28"/>
           <w:szCs w:val="28"/>
         </w:rPr>
+        <w:t>区别四：</w:t>
+      </w:r>
+    </w:p>
+    <w:p>
+      <w:pPr>
+        <w:rPr>
+          <w:sz w:val="28"/>
+          <w:szCs w:val="28"/>
+        </w:rPr>
+      </w:pPr>
+      <w:r>
+        <w:rPr>
+          <w:rFonts w:hint="eastAsia"/>
+          <w:sz w:val="28"/>
+          <w:szCs w:val="28"/>
+        </w:rPr>
         <w:lastRenderedPageBreak/>
-        <w:t>区别四：</w:t>
-      </w:r>
-    </w:p>
-    <w:p>
-      <w:pPr>
-        <w:rPr>
-          <w:sz w:val="28"/>
-          <w:szCs w:val="28"/>
-        </w:rPr>
-      </w:pPr>
-      <w:r>
-        <w:rPr>
-          <w:rFonts w:hint="eastAsia"/>
-          <w:sz w:val="28"/>
-          <w:szCs w:val="28"/>
-        </w:rPr>
         <w:t>get</w:t>
       </w:r>
       <w:r>
@@ -2056,16 +1453,7 @@
       </w:pPr>
       <w:bookmarkStart w:id="3" w:name="_3、HTTP请求报文与响应报文格式"/>
       <w:r>
-        <w:t>3</w:t>
-      </w:r>
-      <w:r>
-        <w:t>、</w:t>
-      </w:r>
-      <w:r>
-        <w:t>HTTP</w:t>
-      </w:r>
-      <w:r>
-        <w:t>请求报文与响应报文格式</w:t>
+        <w:t>3、HTTP请求报文与响应报文格式</w:t>
       </w:r>
     </w:p>
     <w:bookmarkEnd w:id="3"/>
@@ -2154,15 +1542,7 @@
           <w:sz w:val="28"/>
           <w:szCs w:val="28"/>
         </w:rPr>
-        <w:t>请求报头：不同的报头</w:t>
-      </w:r>
-      <w:r>
-        <w:rPr>
-          <w:rFonts w:hint="eastAsia"/>
-          <w:sz w:val="28"/>
-          <w:szCs w:val="28"/>
-        </w:rPr>
-        <w:t>域描述不同的请求参数，如</w:t>
+        <w:t>请求报头：不同的报头域描述不同的请求参数，如</w:t>
       </w:r>
       <w:r>
         <w:rPr>
@@ -2397,19 +1777,7 @@
       </w:pPr>
       <w:bookmarkStart w:id="4" w:name="_4、常见的HTTP相应状态码和请求头字段"/>
       <w:r>
-        <w:t>4</w:t>
-      </w:r>
-      <w:r>
-        <w:t>、常见的</w:t>
-      </w:r>
-      <w:r>
-        <w:t>HTTP</w:t>
-      </w:r>
-      <w:r>
-        <w:t>相应状态码</w:t>
-      </w:r>
-      <w:r>
-        <w:t>和请求头字段</w:t>
+        <w:t>4、常见的HTTP相应状态码和请求头字段</w:t>
       </w:r>
     </w:p>
     <w:bookmarkEnd w:id="4"/>
@@ -2594,15 +1962,7 @@
           <w:sz w:val="28"/>
           <w:szCs w:val="28"/>
         </w:rPr>
-        <w:t>3</w:t>
-      </w:r>
-      <w:r>
-        <w:rPr>
-          <w:rFonts w:hint="eastAsia"/>
-          <w:sz w:val="28"/>
-          <w:szCs w:val="28"/>
-        </w:rPr>
-        <w:t>02</w:t>
+        <w:t>302</w:t>
       </w:r>
       <w:r>
         <w:rPr>
@@ -2682,15 +2042,7 @@
           <w:sz w:val="28"/>
           <w:szCs w:val="28"/>
         </w:rPr>
-        <w:t>：</w:t>
-      </w:r>
-      <w:r>
-        <w:rPr>
-          <w:rFonts w:hint="eastAsia"/>
-          <w:sz w:val="28"/>
-          <w:szCs w:val="28"/>
-        </w:rPr>
-        <w:t>资源如果没有改变就从缓存中获取</w:t>
+        <w:t>：资源如果没有改变就从缓存中获取</w:t>
       </w:r>
     </w:p>
     <w:p>
@@ -3153,16 +2505,7 @@
       </w:pPr>
       <w:bookmarkStart w:id="5" w:name="_5、HTTP1.0_HTTP_1.1_HTTP_2.0主要区别"/>
       <w:r>
-        <w:t>5</w:t>
-      </w:r>
-      <w:r>
-        <w:t>、</w:t>
-      </w:r>
-      <w:r>
-        <w:t>HTTP1.0 HTTP 1.1 HTTP 2.0</w:t>
-      </w:r>
-      <w:r>
-        <w:t>主要区别</w:t>
+        <w:t>5、HTTP1.0 HTTP 1.1 HTTP 2.0主要区别</w:t>
       </w:r>
     </w:p>
     <w:bookmarkEnd w:id="5"/>
@@ -3603,27 +2946,7 @@
           <w:szCs w:val="22"/>
           <w:lang w:bidi="ar"/>
         </w:rPr>
-        <w:t>（</w:t>
-      </w:r>
-      <w:r>
-        <w:rPr>
-          <w:rFonts w:ascii="微软雅黑" w:eastAsia="微软雅黑" w:hAnsi="微软雅黑" w:cs="微软雅黑"/>
-          <w:kern w:val="0"/>
-          <w:sz w:val="22"/>
-          <w:szCs w:val="22"/>
-          <w:lang w:bidi="ar"/>
-        </w:rPr>
-        <w:t>4</w:t>
-      </w:r>
-      <w:r>
-        <w:rPr>
-          <w:rFonts w:ascii="微软雅黑" w:eastAsia="微软雅黑" w:hAnsi="微软雅黑" w:cs="微软雅黑"/>
-          <w:kern w:val="0"/>
-          <w:sz w:val="22"/>
-          <w:szCs w:val="22"/>
-          <w:lang w:bidi="ar"/>
-        </w:rPr>
-        <w:t>）</w:t>
+        <w:t>（4）</w:t>
       </w:r>
       <w:r>
         <w:rPr>
@@ -3841,16 +3164,7 @@
           <w:szCs w:val="21"/>
           <w:lang w:bidi="ar"/>
         </w:rPr>
-        <w:t>ht</w:t>
-      </w:r>
-      <w:r>
-        <w:rPr>
-          <w:rFonts w:ascii="Verdana" w:eastAsia="宋体" w:hAnsi="Verdana" w:cs="Verdana"/>
-          <w:kern w:val="0"/>
-          <w:szCs w:val="21"/>
-          <w:lang w:bidi="ar"/>
-        </w:rPr>
-        <w:t xml:space="preserve">tp1.1 </w:t>
+        <w:t xml:space="preserve">http1.1 </w:t>
       </w:r>
       <w:r>
         <w:rPr>
@@ -4144,15 +3458,7 @@
           <w:sz w:val="28"/>
           <w:szCs w:val="28"/>
         </w:rPr>
-        <w:t>主要</w:t>
-      </w:r>
-      <w:r>
-        <w:rPr>
-          <w:rFonts w:hint="eastAsia"/>
-          <w:sz w:val="28"/>
-          <w:szCs w:val="28"/>
-        </w:rPr>
-        <w:t>改进</w:t>
+        <w:t>主要改进</w:t>
       </w:r>
     </w:p>
     <w:p>
@@ -4473,15 +3779,7 @@
           <w:sz w:val="28"/>
           <w:szCs w:val="28"/>
         </w:rPr>
-        <w:t>，图片等资源前需要等</w:t>
-      </w:r>
-      <w:r>
-        <w:rPr>
-          <w:rFonts w:hint="eastAsia"/>
-          <w:sz w:val="28"/>
-          <w:szCs w:val="28"/>
-        </w:rPr>
-        <w:t>待浏览器解析</w:t>
+        <w:t>，图片等资源前需要等待浏览器解析</w:t>
       </w:r>
       <w:r>
         <w:rPr>
@@ -4509,10 +3807,7 @@
       </w:pPr>
       <w:bookmarkStart w:id="6" w:name="_6、断点续传，文件更新后如何续传？"/>
       <w:r>
-        <w:t>6</w:t>
-      </w:r>
-      <w:r>
-        <w:t>、断点续传，文件更新后如何续传？</w:t>
+        <w:t>6、断点续传，文件更新后如何续传？</w:t>
       </w:r>
     </w:p>
     <w:bookmarkEnd w:id="6"/>
@@ -4585,15 +3880,7 @@
           <w:sz w:val="28"/>
           <w:szCs w:val="28"/>
         </w:rPr>
-        <w:t>如</w:t>
-      </w:r>
-      <w:r>
-        <w:rPr>
-          <w:rFonts w:hint="eastAsia"/>
-          <w:sz w:val="28"/>
-          <w:szCs w:val="28"/>
-        </w:rPr>
-        <w:t>：</w:t>
+        <w:t>如：</w:t>
       </w:r>
     </w:p>
     <w:p>
@@ -4938,403 +4225,386 @@
       <w:bookmarkStart w:id="7" w:name="_7、常见HTTP首部字段有哪些？"/>
       <w:r>
         <w:lastRenderedPageBreak/>
-        <w:t>7</w:t>
-      </w:r>
-      <w:r>
-        <w:t>、常见</w:t>
-      </w:r>
-      <w:r>
+        <w:t>7、常见HTTP首部字段有哪些？</w:t>
+      </w:r>
+    </w:p>
+    <w:bookmarkEnd w:id="7"/>
+    <w:p>
+      <w:pPr>
+        <w:rPr>
+          <w:sz w:val="28"/>
+          <w:szCs w:val="28"/>
+        </w:rPr>
+      </w:pPr>
+      <w:r>
+        <w:rPr>
+          <w:rFonts w:hint="eastAsia"/>
+          <w:sz w:val="28"/>
+          <w:szCs w:val="28"/>
+        </w:rPr>
+        <w:t>a</w:t>
+      </w:r>
+      <w:r>
+        <w:rPr>
+          <w:rFonts w:hint="eastAsia"/>
+          <w:sz w:val="28"/>
+          <w:szCs w:val="28"/>
+        </w:rPr>
+        <w:t>、通用首部字段（请求报文与响应报文都会使用的首部字段）</w:t>
+      </w:r>
+    </w:p>
+    <w:p>
+      <w:pPr>
+        <w:rPr>
+          <w:sz w:val="28"/>
+          <w:szCs w:val="28"/>
+        </w:rPr>
+      </w:pPr>
+      <w:r>
+        <w:rPr>
+          <w:rFonts w:hint="eastAsia"/>
+          <w:sz w:val="28"/>
+          <w:szCs w:val="28"/>
+        </w:rPr>
+        <w:t>Date</w:t>
+      </w:r>
+      <w:r>
+        <w:rPr>
+          <w:rFonts w:hint="eastAsia"/>
+          <w:sz w:val="28"/>
+          <w:szCs w:val="28"/>
+        </w:rPr>
+        <w:t>：创建报文时间</w:t>
+      </w:r>
+    </w:p>
+    <w:p>
+      <w:pPr>
+        <w:rPr>
+          <w:sz w:val="28"/>
+          <w:szCs w:val="28"/>
+        </w:rPr>
+      </w:pPr>
+      <w:r>
+        <w:rPr>
+          <w:rFonts w:hint="eastAsia"/>
+          <w:sz w:val="28"/>
+          <w:szCs w:val="28"/>
+        </w:rPr>
+        <w:t>Connection</w:t>
+      </w:r>
+      <w:r>
+        <w:rPr>
+          <w:rFonts w:hint="eastAsia"/>
+          <w:sz w:val="28"/>
+          <w:szCs w:val="28"/>
+        </w:rPr>
+        <w:t>：连接的管理</w:t>
+      </w:r>
+    </w:p>
+    <w:p>
+      <w:pPr>
+        <w:rPr>
+          <w:sz w:val="28"/>
+          <w:szCs w:val="28"/>
+        </w:rPr>
+      </w:pPr>
+      <w:r>
+        <w:rPr>
+          <w:rFonts w:hint="eastAsia"/>
+          <w:sz w:val="28"/>
+          <w:szCs w:val="28"/>
+        </w:rPr>
+        <w:t>Cache-Control</w:t>
+      </w:r>
+      <w:r>
+        <w:rPr>
+          <w:rFonts w:hint="eastAsia"/>
+          <w:sz w:val="28"/>
+          <w:szCs w:val="28"/>
+        </w:rPr>
+        <w:t>：缓存的控制</w:t>
+      </w:r>
+    </w:p>
+    <w:p>
+      <w:pPr>
+        <w:rPr>
+          <w:sz w:val="28"/>
+          <w:szCs w:val="28"/>
+        </w:rPr>
+      </w:pPr>
+      <w:r>
+        <w:rPr>
+          <w:rFonts w:hint="eastAsia"/>
+          <w:sz w:val="28"/>
+          <w:szCs w:val="28"/>
+        </w:rPr>
+        <w:t>Transfer-Encoding</w:t>
+      </w:r>
+      <w:r>
+        <w:rPr>
+          <w:rFonts w:hint="eastAsia"/>
+          <w:sz w:val="28"/>
+          <w:szCs w:val="28"/>
+        </w:rPr>
+        <w:t>：报文主体的传输编码方式</w:t>
+      </w:r>
+    </w:p>
+    <w:p>
+      <w:pPr>
+        <w:rPr>
+          <w:sz w:val="28"/>
+          <w:szCs w:val="28"/>
+        </w:rPr>
+      </w:pPr>
+      <w:r>
+        <w:rPr>
+          <w:rFonts w:hint="eastAsia"/>
+          <w:sz w:val="28"/>
+          <w:szCs w:val="28"/>
+        </w:rPr>
+        <w:t>b</w:t>
+      </w:r>
+      <w:r>
+        <w:rPr>
+          <w:rFonts w:hint="eastAsia"/>
+          <w:sz w:val="28"/>
+          <w:szCs w:val="28"/>
+        </w:rPr>
+        <w:t>、请求首部字段（请求报文会使用的首部字段）</w:t>
+      </w:r>
+    </w:p>
+    <w:p>
+      <w:pPr>
+        <w:rPr>
+          <w:sz w:val="28"/>
+          <w:szCs w:val="28"/>
+        </w:rPr>
+      </w:pPr>
+      <w:r>
+        <w:rPr>
+          <w:rFonts w:hint="eastAsia"/>
+          <w:sz w:val="28"/>
+          <w:szCs w:val="28"/>
+        </w:rPr>
+        <w:t>Host</w:t>
+      </w:r>
+      <w:r>
+        <w:rPr>
+          <w:rFonts w:hint="eastAsia"/>
+          <w:sz w:val="28"/>
+          <w:szCs w:val="28"/>
+        </w:rPr>
+        <w:t>：请求资源所在服务器</w:t>
+      </w:r>
+    </w:p>
+    <w:p>
+      <w:pPr>
+        <w:rPr>
+          <w:sz w:val="28"/>
+          <w:szCs w:val="28"/>
+        </w:rPr>
+      </w:pPr>
+      <w:r>
+        <w:rPr>
+          <w:rFonts w:hint="eastAsia"/>
+          <w:sz w:val="28"/>
+          <w:szCs w:val="28"/>
+        </w:rPr>
+        <w:t>Accept</w:t>
+      </w:r>
+      <w:r>
+        <w:rPr>
+          <w:rFonts w:hint="eastAsia"/>
+          <w:sz w:val="28"/>
+          <w:szCs w:val="28"/>
+        </w:rPr>
+        <w:t>：可处理的媒体类型</w:t>
+      </w:r>
+    </w:p>
+    <w:p>
+      <w:pPr>
+        <w:rPr>
+          <w:sz w:val="28"/>
+          <w:szCs w:val="28"/>
+        </w:rPr>
+      </w:pPr>
+      <w:r>
+        <w:rPr>
+          <w:rFonts w:hint="eastAsia"/>
+          <w:sz w:val="28"/>
+          <w:szCs w:val="28"/>
+        </w:rPr>
+        <w:t>Accept-Charset</w:t>
+      </w:r>
+      <w:r>
+        <w:rPr>
+          <w:rFonts w:hint="eastAsia"/>
+          <w:sz w:val="28"/>
+          <w:szCs w:val="28"/>
+        </w:rPr>
+        <w:t>：可接收的字符集</w:t>
+      </w:r>
+    </w:p>
+    <w:p>
+      <w:pPr>
+        <w:rPr>
+          <w:sz w:val="28"/>
+          <w:szCs w:val="28"/>
+        </w:rPr>
+      </w:pPr>
+      <w:r>
+        <w:rPr>
+          <w:rFonts w:hint="eastAsia"/>
+          <w:sz w:val="28"/>
+          <w:szCs w:val="28"/>
+        </w:rPr>
+        <w:t>Accept-Encoding</w:t>
+      </w:r>
+      <w:r>
+        <w:rPr>
+          <w:rFonts w:hint="eastAsia"/>
+          <w:sz w:val="28"/>
+          <w:szCs w:val="28"/>
+        </w:rPr>
+        <w:t>：可接受的内容编码</w:t>
+      </w:r>
+    </w:p>
+    <w:p>
+      <w:pPr>
+        <w:rPr>
+          <w:sz w:val="28"/>
+          <w:szCs w:val="28"/>
+        </w:rPr>
+      </w:pPr>
+      <w:r>
+        <w:rPr>
+          <w:rFonts w:hint="eastAsia"/>
+          <w:sz w:val="28"/>
+          <w:szCs w:val="28"/>
+        </w:rPr>
+        <w:t>Accept-Language</w:t>
+      </w:r>
+      <w:r>
+        <w:rPr>
+          <w:rFonts w:hint="eastAsia"/>
+          <w:sz w:val="28"/>
+          <w:szCs w:val="28"/>
+        </w:rPr>
+        <w:t>：可接受的自然语言</w:t>
+      </w:r>
+    </w:p>
+    <w:p>
+      <w:pPr>
+        <w:rPr>
+          <w:sz w:val="28"/>
+          <w:szCs w:val="28"/>
+        </w:rPr>
+      </w:pPr>
+      <w:r>
+        <w:rPr>
+          <w:rFonts w:hint="eastAsia"/>
+          <w:sz w:val="28"/>
+          <w:szCs w:val="28"/>
+        </w:rPr>
+        <w:t>c</w:t>
+      </w:r>
+      <w:r>
+        <w:rPr>
+          <w:rFonts w:hint="eastAsia"/>
+          <w:sz w:val="28"/>
+          <w:szCs w:val="28"/>
+        </w:rPr>
+        <w:t>、响应首部字段（响应报文会使用的首部字段）</w:t>
+      </w:r>
+    </w:p>
+    <w:p>
+      <w:pPr>
+        <w:rPr>
+          <w:sz w:val="28"/>
+          <w:szCs w:val="28"/>
+        </w:rPr>
+      </w:pPr>
+      <w:r>
+        <w:rPr>
+          <w:rFonts w:hint="eastAsia"/>
+          <w:sz w:val="28"/>
+          <w:szCs w:val="28"/>
+        </w:rPr>
+        <w:t>Accept-Ranges</w:t>
+      </w:r>
+      <w:r>
+        <w:rPr>
+          <w:rFonts w:hint="eastAsia"/>
+          <w:sz w:val="28"/>
+          <w:szCs w:val="28"/>
+        </w:rPr>
+        <w:t>：可接受的字节范围</w:t>
+      </w:r>
+    </w:p>
+    <w:p>
+      <w:pPr>
+        <w:rPr>
+          <w:sz w:val="28"/>
+          <w:szCs w:val="28"/>
+        </w:rPr>
+      </w:pPr>
+      <w:r>
+        <w:rPr>
+          <w:rFonts w:hint="eastAsia"/>
+          <w:sz w:val="28"/>
+          <w:szCs w:val="28"/>
+        </w:rPr>
+        <w:t>Location</w:t>
+      </w:r>
+      <w:r>
+        <w:rPr>
+          <w:rFonts w:hint="eastAsia"/>
+          <w:sz w:val="28"/>
+          <w:szCs w:val="28"/>
+        </w:rPr>
+        <w:t>：令客户端重新定向到的</w:t>
+      </w:r>
+      <w:r>
+        <w:rPr>
+          <w:rFonts w:hint="eastAsia"/>
+          <w:sz w:val="28"/>
+          <w:szCs w:val="28"/>
+        </w:rPr>
+        <w:t>URI</w:t>
+      </w:r>
+    </w:p>
+    <w:p>
+      <w:pPr>
+        <w:rPr>
+          <w:sz w:val="28"/>
+          <w:szCs w:val="28"/>
+        </w:rPr>
+      </w:pPr>
+      <w:r>
+        <w:rPr>
+          <w:rFonts w:hint="eastAsia"/>
+          <w:sz w:val="28"/>
+          <w:szCs w:val="28"/>
+        </w:rPr>
+        <w:t>Server</w:t>
+      </w:r>
+      <w:r>
+        <w:rPr>
+          <w:rFonts w:hint="eastAsia"/>
+          <w:sz w:val="28"/>
+          <w:szCs w:val="28"/>
+        </w:rPr>
+        <w:t>：</w:t>
+      </w:r>
+      <w:r>
+        <w:rPr>
+          <w:rFonts w:hint="eastAsia"/>
+          <w:sz w:val="28"/>
+          <w:szCs w:val="28"/>
+        </w:rPr>
         <w:t>HTTP</w:t>
       </w:r>
       <w:r>
-        <w:t>首部字段有哪些？</w:t>
-      </w:r>
-    </w:p>
-    <w:bookmarkEnd w:id="7"/>
-    <w:p>
-      <w:pPr>
-        <w:rPr>
-          <w:sz w:val="28"/>
-          <w:szCs w:val="28"/>
-        </w:rPr>
-      </w:pPr>
-      <w:r>
-        <w:rPr>
-          <w:rFonts w:hint="eastAsia"/>
-          <w:sz w:val="28"/>
-          <w:szCs w:val="28"/>
-        </w:rPr>
-        <w:t>a</w:t>
-      </w:r>
-      <w:r>
-        <w:rPr>
-          <w:rFonts w:hint="eastAsia"/>
-          <w:sz w:val="28"/>
-          <w:szCs w:val="28"/>
-        </w:rPr>
-        <w:t>、通用首部字段（请求报文与响应报文都会使用的首部字段）</w:t>
-      </w:r>
-    </w:p>
-    <w:p>
-      <w:pPr>
-        <w:rPr>
-          <w:sz w:val="28"/>
-          <w:szCs w:val="28"/>
-        </w:rPr>
-      </w:pPr>
-      <w:r>
-        <w:rPr>
-          <w:rFonts w:hint="eastAsia"/>
-          <w:sz w:val="28"/>
-          <w:szCs w:val="28"/>
-        </w:rPr>
-        <w:t>Date</w:t>
-      </w:r>
-      <w:r>
-        <w:rPr>
-          <w:rFonts w:hint="eastAsia"/>
-          <w:sz w:val="28"/>
-          <w:szCs w:val="28"/>
-        </w:rPr>
-        <w:t>：创建报文时间</w:t>
-      </w:r>
-    </w:p>
-    <w:p>
-      <w:pPr>
-        <w:rPr>
-          <w:sz w:val="28"/>
-          <w:szCs w:val="28"/>
-        </w:rPr>
-      </w:pPr>
-      <w:r>
-        <w:rPr>
-          <w:rFonts w:hint="eastAsia"/>
-          <w:sz w:val="28"/>
-          <w:szCs w:val="28"/>
-        </w:rPr>
-        <w:t>Connection</w:t>
-      </w:r>
-      <w:r>
-        <w:rPr>
-          <w:rFonts w:hint="eastAsia"/>
-          <w:sz w:val="28"/>
-          <w:szCs w:val="28"/>
-        </w:rPr>
-        <w:t>：连接的管理</w:t>
-      </w:r>
-    </w:p>
-    <w:p>
-      <w:pPr>
-        <w:rPr>
-          <w:sz w:val="28"/>
-          <w:szCs w:val="28"/>
-        </w:rPr>
-      </w:pPr>
-      <w:r>
-        <w:rPr>
-          <w:rFonts w:hint="eastAsia"/>
-          <w:sz w:val="28"/>
-          <w:szCs w:val="28"/>
-        </w:rPr>
-        <w:t>Cache-Control</w:t>
-      </w:r>
-      <w:r>
-        <w:rPr>
-          <w:rFonts w:hint="eastAsia"/>
-          <w:sz w:val="28"/>
-          <w:szCs w:val="28"/>
-        </w:rPr>
-        <w:t>：缓存的控制</w:t>
-      </w:r>
-    </w:p>
-    <w:p>
-      <w:pPr>
-        <w:rPr>
-          <w:sz w:val="28"/>
-          <w:szCs w:val="28"/>
-        </w:rPr>
-      </w:pPr>
-      <w:r>
-        <w:rPr>
-          <w:rFonts w:hint="eastAsia"/>
-          <w:sz w:val="28"/>
-          <w:szCs w:val="28"/>
-        </w:rPr>
-        <w:t>Transfer-Encoding</w:t>
-      </w:r>
-      <w:r>
-        <w:rPr>
-          <w:rFonts w:hint="eastAsia"/>
-          <w:sz w:val="28"/>
-          <w:szCs w:val="28"/>
-        </w:rPr>
-        <w:t>：报文主体的传</w:t>
-      </w:r>
-      <w:r>
-        <w:rPr>
-          <w:rFonts w:hint="eastAsia"/>
-          <w:sz w:val="28"/>
-          <w:szCs w:val="28"/>
-        </w:rPr>
-        <w:t>输编码方式</w:t>
-      </w:r>
-    </w:p>
-    <w:p>
-      <w:pPr>
-        <w:rPr>
-          <w:sz w:val="28"/>
-          <w:szCs w:val="28"/>
-        </w:rPr>
-      </w:pPr>
-      <w:r>
-        <w:rPr>
-          <w:rFonts w:hint="eastAsia"/>
-          <w:sz w:val="28"/>
-          <w:szCs w:val="28"/>
-        </w:rPr>
-        <w:t>b</w:t>
-      </w:r>
-      <w:r>
-        <w:rPr>
-          <w:rFonts w:hint="eastAsia"/>
-          <w:sz w:val="28"/>
-          <w:szCs w:val="28"/>
-        </w:rPr>
-        <w:t>、请求首部字段（请求报文会使用的首部字段）</w:t>
-      </w:r>
-    </w:p>
-    <w:p>
-      <w:pPr>
-        <w:rPr>
-          <w:sz w:val="28"/>
-          <w:szCs w:val="28"/>
-        </w:rPr>
-      </w:pPr>
-      <w:r>
-        <w:rPr>
-          <w:rFonts w:hint="eastAsia"/>
-          <w:sz w:val="28"/>
-          <w:szCs w:val="28"/>
-        </w:rPr>
-        <w:t>Host</w:t>
-      </w:r>
-      <w:r>
-        <w:rPr>
-          <w:rFonts w:hint="eastAsia"/>
-          <w:sz w:val="28"/>
-          <w:szCs w:val="28"/>
-        </w:rPr>
-        <w:t>：请求资源所在服务器</w:t>
-      </w:r>
-    </w:p>
-    <w:p>
-      <w:pPr>
-        <w:rPr>
-          <w:sz w:val="28"/>
-          <w:szCs w:val="28"/>
-        </w:rPr>
-      </w:pPr>
-      <w:r>
-        <w:rPr>
-          <w:rFonts w:hint="eastAsia"/>
-          <w:sz w:val="28"/>
-          <w:szCs w:val="28"/>
-        </w:rPr>
-        <w:t>Accept</w:t>
-      </w:r>
-      <w:r>
-        <w:rPr>
-          <w:rFonts w:hint="eastAsia"/>
-          <w:sz w:val="28"/>
-          <w:szCs w:val="28"/>
-        </w:rPr>
-        <w:t>：可处理的媒体类型</w:t>
-      </w:r>
-    </w:p>
-    <w:p>
-      <w:pPr>
-        <w:rPr>
-          <w:sz w:val="28"/>
-          <w:szCs w:val="28"/>
-        </w:rPr>
-      </w:pPr>
-      <w:r>
-        <w:rPr>
-          <w:rFonts w:hint="eastAsia"/>
-          <w:sz w:val="28"/>
-          <w:szCs w:val="28"/>
-        </w:rPr>
-        <w:t>Accept-Charset</w:t>
-      </w:r>
-      <w:r>
-        <w:rPr>
-          <w:rFonts w:hint="eastAsia"/>
-          <w:sz w:val="28"/>
-          <w:szCs w:val="28"/>
-        </w:rPr>
-        <w:t>：可接收的字符集</w:t>
-      </w:r>
-    </w:p>
-    <w:p>
-      <w:pPr>
-        <w:rPr>
-          <w:sz w:val="28"/>
-          <w:szCs w:val="28"/>
-        </w:rPr>
-      </w:pPr>
-      <w:r>
-        <w:rPr>
-          <w:rFonts w:hint="eastAsia"/>
-          <w:sz w:val="28"/>
-          <w:szCs w:val="28"/>
-        </w:rPr>
-        <w:t>Accept-Encoding</w:t>
-      </w:r>
-      <w:r>
-        <w:rPr>
-          <w:rFonts w:hint="eastAsia"/>
-          <w:sz w:val="28"/>
-          <w:szCs w:val="28"/>
-        </w:rPr>
-        <w:t>：可接受的内容编码</w:t>
-      </w:r>
-    </w:p>
-    <w:p>
-      <w:pPr>
-        <w:rPr>
-          <w:sz w:val="28"/>
-          <w:szCs w:val="28"/>
-        </w:rPr>
-      </w:pPr>
-      <w:r>
-        <w:rPr>
-          <w:rFonts w:hint="eastAsia"/>
-          <w:sz w:val="28"/>
-          <w:szCs w:val="28"/>
-        </w:rPr>
-        <w:t>Accept-Language</w:t>
-      </w:r>
-      <w:r>
-        <w:rPr>
-          <w:rFonts w:hint="eastAsia"/>
-          <w:sz w:val="28"/>
-          <w:szCs w:val="28"/>
-        </w:rPr>
-        <w:t>：可接受的自然语言</w:t>
-      </w:r>
-    </w:p>
-    <w:p>
-      <w:pPr>
-        <w:rPr>
-          <w:sz w:val="28"/>
-          <w:szCs w:val="28"/>
-        </w:rPr>
-      </w:pPr>
-      <w:r>
-        <w:rPr>
-          <w:rFonts w:hint="eastAsia"/>
-          <w:sz w:val="28"/>
-          <w:szCs w:val="28"/>
-        </w:rPr>
-        <w:t>c</w:t>
-      </w:r>
-      <w:r>
-        <w:rPr>
-          <w:rFonts w:hint="eastAsia"/>
-          <w:sz w:val="28"/>
-          <w:szCs w:val="28"/>
-        </w:rPr>
-        <w:t>、响应首部字段（响应报文会使用的首部字段）</w:t>
-      </w:r>
-    </w:p>
-    <w:p>
-      <w:pPr>
-        <w:rPr>
-          <w:sz w:val="28"/>
-          <w:szCs w:val="28"/>
-        </w:rPr>
-      </w:pPr>
-      <w:r>
-        <w:rPr>
-          <w:rFonts w:hint="eastAsia"/>
-          <w:sz w:val="28"/>
-          <w:szCs w:val="28"/>
-        </w:rPr>
-        <w:t>Accept-Ranges</w:t>
-      </w:r>
-      <w:r>
-        <w:rPr>
-          <w:rFonts w:hint="eastAsia"/>
-          <w:sz w:val="28"/>
-          <w:szCs w:val="28"/>
-        </w:rPr>
-        <w:t>：可接受的字节范围</w:t>
-      </w:r>
-    </w:p>
-    <w:p>
-      <w:pPr>
-        <w:rPr>
-          <w:sz w:val="28"/>
-          <w:szCs w:val="28"/>
-        </w:rPr>
-      </w:pPr>
-      <w:r>
-        <w:rPr>
-          <w:rFonts w:hint="eastAsia"/>
-          <w:sz w:val="28"/>
-          <w:szCs w:val="28"/>
-        </w:rPr>
-        <w:t>Location</w:t>
-      </w:r>
-      <w:r>
-        <w:rPr>
-          <w:rFonts w:hint="eastAsia"/>
-          <w:sz w:val="28"/>
-          <w:szCs w:val="28"/>
-        </w:rPr>
-        <w:t>：令客户端重新定向到的</w:t>
-      </w:r>
-      <w:r>
-        <w:rPr>
-          <w:rFonts w:hint="eastAsia"/>
-          <w:sz w:val="28"/>
-          <w:szCs w:val="28"/>
-        </w:rPr>
-        <w:t>URI</w:t>
-      </w:r>
-    </w:p>
-    <w:p>
-      <w:pPr>
-        <w:rPr>
-          <w:sz w:val="28"/>
-          <w:szCs w:val="28"/>
-        </w:rPr>
-      </w:pPr>
-      <w:r>
-        <w:rPr>
-          <w:rFonts w:hint="eastAsia"/>
-          <w:sz w:val="28"/>
-          <w:szCs w:val="28"/>
-        </w:rPr>
-        <w:t>Server</w:t>
-      </w:r>
-      <w:r>
-        <w:rPr>
-          <w:rFonts w:hint="eastAsia"/>
-          <w:sz w:val="28"/>
-          <w:szCs w:val="28"/>
-        </w:rPr>
-        <w:t>：</w:t>
-      </w:r>
-      <w:r>
-        <w:rPr>
-          <w:rFonts w:hint="eastAsia"/>
-          <w:sz w:val="28"/>
-          <w:szCs w:val="28"/>
-        </w:rPr>
-        <w:t>HTTP</w:t>
-      </w:r>
-      <w:r>
         <w:rPr>
           <w:rFonts w:hint="eastAsia"/>
           <w:sz w:val="28"/>
@@ -5380,15 +4650,7 @@
           <w:sz w:val="28"/>
           <w:szCs w:val="28"/>
         </w:rPr>
-        <w:t>A</w:t>
-      </w:r>
-      <w:r>
-        <w:rPr>
-          <w:rFonts w:hint="eastAsia"/>
-          <w:sz w:val="28"/>
-          <w:szCs w:val="28"/>
-        </w:rPr>
-        <w:t>llow</w:t>
+        <w:t>Allow</w:t>
       </w:r>
       <w:r>
         <w:rPr>
@@ -5553,113 +4815,98 @@
       </w:pPr>
       <w:bookmarkStart w:id="8" w:name="_8.HTTP的缺点与HTTPS的区别，HTTPS的工作原理？"/>
       <w:r>
-        <w:t>8.HTTP</w:t>
-      </w:r>
-      <w:r>
-        <w:t>的缺点与</w:t>
-      </w:r>
-      <w:r>
+        <w:t>8.HTTP的缺点与HTTPS的区别，HTTPS的工作原理？</w:t>
+      </w:r>
+    </w:p>
+    <w:bookmarkEnd w:id="8"/>
+    <w:p>
+      <w:pPr>
+        <w:rPr>
+          <w:sz w:val="28"/>
+          <w:szCs w:val="28"/>
+        </w:rPr>
+      </w:pPr>
+      <w:r>
+        <w:rPr>
+          <w:rFonts w:hint="eastAsia"/>
+          <w:sz w:val="28"/>
+          <w:szCs w:val="28"/>
+        </w:rPr>
+        <w:t>a</w:t>
+      </w:r>
+      <w:r>
+        <w:rPr>
+          <w:rFonts w:hint="eastAsia"/>
+          <w:sz w:val="28"/>
+          <w:szCs w:val="28"/>
+        </w:rPr>
+        <w:t>、通信使用明文不加密，内容可能被窃听</w:t>
+      </w:r>
+    </w:p>
+    <w:p>
+      <w:pPr>
+        <w:rPr>
+          <w:sz w:val="28"/>
+          <w:szCs w:val="28"/>
+        </w:rPr>
+      </w:pPr>
+      <w:r>
+        <w:rPr>
+          <w:rFonts w:hint="eastAsia"/>
+          <w:sz w:val="28"/>
+          <w:szCs w:val="28"/>
+        </w:rPr>
+        <w:t>b</w:t>
+      </w:r>
+      <w:r>
+        <w:rPr>
+          <w:rFonts w:hint="eastAsia"/>
+          <w:sz w:val="28"/>
+          <w:szCs w:val="28"/>
+        </w:rPr>
+        <w:t>、不验证通信方身份，可能遭到伪装</w:t>
+      </w:r>
+    </w:p>
+    <w:p>
+      <w:pPr>
+        <w:rPr>
+          <w:sz w:val="28"/>
+          <w:szCs w:val="28"/>
+        </w:rPr>
+      </w:pPr>
+      <w:r>
+        <w:rPr>
+          <w:rFonts w:hint="eastAsia"/>
+          <w:sz w:val="28"/>
+          <w:szCs w:val="28"/>
+        </w:rPr>
+        <w:t>c</w:t>
+      </w:r>
+      <w:r>
+        <w:rPr>
+          <w:rFonts w:hint="eastAsia"/>
+          <w:sz w:val="28"/>
+          <w:szCs w:val="28"/>
+        </w:rPr>
+        <w:t>、无法验证报文完整性，可能被篡改</w:t>
+      </w:r>
+    </w:p>
+    <w:p>
+      <w:pPr>
+        <w:rPr>
+          <w:sz w:val="28"/>
+          <w:szCs w:val="28"/>
+        </w:rPr>
+      </w:pPr>
+      <w:r>
+        <w:rPr>
+          <w:rFonts w:hint="eastAsia"/>
+          <w:sz w:val="28"/>
+          <w:szCs w:val="28"/>
+        </w:rPr>
         <w:t>HTTPS</w:t>
       </w:r>
       <w:r>
-        <w:t>的区别，</w:t>
-      </w:r>
-      <w:r>
-        <w:t>HTTPS</w:t>
-      </w:r>
-      <w:r>
-        <w:t>的工作原理？</w:t>
-      </w:r>
-    </w:p>
-    <w:bookmarkEnd w:id="8"/>
-    <w:p>
-      <w:pPr>
-        <w:rPr>
-          <w:sz w:val="28"/>
-          <w:szCs w:val="28"/>
-        </w:rPr>
-      </w:pPr>
-      <w:r>
-        <w:rPr>
-          <w:rFonts w:hint="eastAsia"/>
-          <w:sz w:val="28"/>
-          <w:szCs w:val="28"/>
-        </w:rPr>
-        <w:t>a</w:t>
-      </w:r>
-      <w:r>
-        <w:rPr>
-          <w:rFonts w:hint="eastAsia"/>
-          <w:sz w:val="28"/>
-          <w:szCs w:val="28"/>
-        </w:rPr>
-        <w:t>、通信使用明文不加密，内容可能被窃听</w:t>
-      </w:r>
-    </w:p>
-    <w:p>
-      <w:pPr>
-        <w:rPr>
-          <w:sz w:val="28"/>
-          <w:szCs w:val="28"/>
-        </w:rPr>
-      </w:pPr>
-      <w:r>
-        <w:rPr>
-          <w:rFonts w:hint="eastAsia"/>
-          <w:sz w:val="28"/>
-          <w:szCs w:val="28"/>
-        </w:rPr>
-        <w:t>b</w:t>
-      </w:r>
-      <w:r>
-        <w:rPr>
-          <w:rFonts w:hint="eastAsia"/>
-          <w:sz w:val="28"/>
-          <w:szCs w:val="28"/>
-        </w:rPr>
-        <w:t>、不验证通信方身份，可能遭到伪装</w:t>
-      </w:r>
-    </w:p>
-    <w:p>
-      <w:pPr>
-        <w:rPr>
-          <w:sz w:val="28"/>
-          <w:szCs w:val="28"/>
-        </w:rPr>
-      </w:pPr>
-      <w:r>
-        <w:rPr>
-          <w:rFonts w:hint="eastAsia"/>
-          <w:sz w:val="28"/>
-          <w:szCs w:val="28"/>
-        </w:rPr>
-        <w:t>c</w:t>
-      </w:r>
-      <w:r>
-        <w:rPr>
-          <w:rFonts w:hint="eastAsia"/>
-          <w:sz w:val="28"/>
-          <w:szCs w:val="28"/>
-        </w:rPr>
-        <w:t>、无法验证报文完整性，可能被篡改</w:t>
-      </w:r>
-    </w:p>
-    <w:p>
-      <w:pPr>
-        <w:rPr>
-          <w:sz w:val="28"/>
-          <w:szCs w:val="28"/>
-        </w:rPr>
-      </w:pPr>
-      <w:r>
-        <w:rPr>
-          <w:rFonts w:hint="eastAsia"/>
-          <w:sz w:val="28"/>
-          <w:szCs w:val="28"/>
-        </w:rPr>
-        <w:t>HTTPS</w:t>
-      </w:r>
-      <w:r>
         <w:rPr>
           <w:rFonts w:hint="eastAsia"/>
           <w:sz w:val="28"/>
@@ -6113,15 +5360,7 @@
           <w:sz w:val="28"/>
           <w:szCs w:val="28"/>
         </w:rPr>
-        <w:t>w</w:t>
-      </w:r>
-      <w:r>
-        <w:rPr>
-          <w:rFonts w:hint="eastAsia"/>
-          <w:sz w:val="28"/>
-          <w:szCs w:val="28"/>
-        </w:rPr>
-        <w:t>osign</w:t>
+        <w:t>wosign</w:t>
       </w:r>
       <w:r>
         <w:rPr>
@@ -6394,15 +5633,7 @@
           <w:sz w:val="28"/>
           <w:szCs w:val="28"/>
         </w:rPr>
-        <w:t>完成的），如果正确就是生成一个随机值，然后用证书对随</w:t>
-      </w:r>
-      <w:r>
-        <w:rPr>
-          <w:rFonts w:hint="eastAsia"/>
-          <w:sz w:val="28"/>
-          <w:szCs w:val="28"/>
-        </w:rPr>
-        <w:t>机值加密</w:t>
+        <w:t>完成的），如果正确就是生成一个随机值，然后用证书对随机值加密</w:t>
       </w:r>
     </w:p>
     <w:p>
@@ -6526,43 +5757,34 @@
       </w:pPr>
       <w:bookmarkStart w:id="9" w:name="_9、HTTP优化"/>
       <w:r>
-        <w:t>9</w:t>
-      </w:r>
-      <w:r>
-        <w:t>、</w:t>
-      </w:r>
-      <w:r>
+        <w:t>9、HTTP优化</w:t>
+      </w:r>
+    </w:p>
+    <w:bookmarkEnd w:id="9"/>
+    <w:p>
+      <w:pPr>
+        <w:rPr>
+          <w:sz w:val="28"/>
+          <w:szCs w:val="28"/>
+        </w:rPr>
+      </w:pPr>
+      <w:r>
+        <w:rPr>
+          <w:rFonts w:hint="eastAsia"/>
+          <w:sz w:val="28"/>
+          <w:szCs w:val="28"/>
+        </w:rPr>
+        <w:t>利用负载均衡优化和加速</w:t>
+      </w:r>
+      <w:r>
+        <w:rPr>
+          <w:rFonts w:hint="eastAsia"/>
+          <w:sz w:val="28"/>
+          <w:szCs w:val="28"/>
+        </w:rPr>
         <w:t>HTTP</w:t>
       </w:r>
       <w:r>
-        <w:t>优化</w:t>
-      </w:r>
-    </w:p>
-    <w:bookmarkEnd w:id="9"/>
-    <w:p>
-      <w:pPr>
-        <w:rPr>
-          <w:sz w:val="28"/>
-          <w:szCs w:val="28"/>
-        </w:rPr>
-      </w:pPr>
-      <w:r>
-        <w:rPr>
-          <w:rFonts w:hint="eastAsia"/>
-          <w:sz w:val="28"/>
-          <w:szCs w:val="28"/>
-        </w:rPr>
-        <w:t>利用负载均衡优化和加速</w:t>
-      </w:r>
-      <w:r>
-        <w:rPr>
-          <w:rFonts w:hint="eastAsia"/>
-          <w:sz w:val="28"/>
-          <w:szCs w:val="28"/>
-        </w:rPr>
-        <w:t>HTTP</w:t>
-      </w:r>
-      <w:r>
         <w:rPr>
           <w:rFonts w:hint="eastAsia"/>
           <w:sz w:val="28"/>
@@ -6612,16 +5834,7 @@
       </w:pPr>
       <w:bookmarkStart w:id="10" w:name="_10_当输入www.google.com时，页面发生了哪些事情："/>
       <w:r>
-        <w:t xml:space="preserve">10 </w:t>
-      </w:r>
-      <w:r>
-        <w:t>当输入</w:t>
-      </w:r>
-      <w:r>
-        <w:t>www.google.com</w:t>
-      </w:r>
-      <w:r>
-        <w:t>时，页面发生了哪些事情：</w:t>
+        <w:t>10 当输入www.google.com时，页面发生了哪些事情：</w:t>
       </w:r>
     </w:p>
     <w:bookmarkEnd w:id="10"/>
@@ -7003,10 +6216,7 @@
       </w:pPr>
       <w:bookmarkStart w:id="11" w:name="_11._强缓存和协商缓存的命中和管理"/>
       <w:r>
-        <w:t>11. </w:t>
-      </w:r>
-      <w:r>
-        <w:t>强缓存和协商缓存的命中和管理</w:t>
+        <w:t>11. 强缓存和协商缓存的命中和管理</w:t>
       </w:r>
     </w:p>
     <w:p>
@@ -7134,18 +6344,7 @@
           <w:szCs w:val="21"/>
           <w:shd w:val="clear" w:color="auto" w:fill="FFFFFF"/>
         </w:rPr>
-        <w:t>强缓存与协商缓存的共同点是：如果命中，都是</w:t>
-      </w:r>
-      <w:r>
-        <w:rPr>
-          <w:rFonts w:ascii="Verdana" w:hAnsi="Verdana" w:cs="Verdana"/>
-          <w:b/>
-          <w:bCs/>
-          <w:color w:val="000000"/>
-          <w:szCs w:val="21"/>
-          <w:shd w:val="clear" w:color="auto" w:fill="FFFFFF"/>
-        </w:rPr>
-        <w:t>从客户端缓存中加载资源，而不是从服务器加载资源数据；区别是：强缓存不发请求到服务器，协商缓存会发请求到服务器。</w:t>
+        <w:t>强缓存与协商缓存的共同点是：如果命中，都是从客户端缓存中加载资源，而不是从服务器加载资源数据；区别是：强缓存不发请求到服务器，协商缓存会发请求到服务器。</w:t>
       </w:r>
     </w:p>
     <w:p>
@@ -7300,16 +6499,7 @@
       </w:pPr>
       <w:bookmarkStart w:id="13" w:name="_12_请列举三种禁止浏览器缓存的头字段,_并写出相应的设置值"/>
       <w:r>
-        <w:t xml:space="preserve">12 </w:t>
-      </w:r>
-      <w:r>
-        <w:t>请列举三种禁止浏览器缓存的头字段</w:t>
-      </w:r>
-      <w:r>
-        <w:t xml:space="preserve">, </w:t>
-      </w:r>
-      <w:r>
-        <w:t>并写出相应的设置值</w:t>
+        <w:t>12 请列举三种禁止浏览器缓存的头字段, 并写出相应的设置值</w:t>
       </w:r>
     </w:p>
     <w:bookmarkEnd w:id="12"/>
@@ -7421,19 +6611,7 @@
       </w:pPr>
       <w:bookmarkStart w:id="14" w:name="_13_cookie和session的区别:"/>
       <w:r>
-        <w:t>13 cookie</w:t>
-      </w:r>
-      <w:r>
-        <w:t>和</w:t>
-      </w:r>
-      <w:r>
-        <w:t>session</w:t>
-      </w:r>
-      <w:r>
-        <w:t>的区别</w:t>
-      </w:r>
-      <w:r>
-        <w:t>:</w:t>
+        <w:t>13 cookie和session的区别:</w:t>
       </w:r>
     </w:p>
     <w:bookmarkEnd w:id="14"/>
@@ -7451,14 +6629,7 @@
           <w:rFonts w:hint="eastAsia"/>
           <w:sz w:val="24"/>
         </w:rPr>
-        <w:t>1</w:t>
-      </w:r>
-      <w:r>
-        <w:rPr>
-          <w:rFonts w:hint="eastAsia"/>
-          <w:sz w:val="24"/>
-        </w:rPr>
-        <w:t>cookie</w:t>
+        <w:t>1cookie</w:t>
       </w:r>
       <w:r>
         <w:rPr>
@@ -7503,14 +6674,7 @@
           <w:rFonts w:hint="eastAsia"/>
           <w:sz w:val="24"/>
         </w:rPr>
-        <w:t>不是很安全，别人可以分析存放</w:t>
-      </w:r>
-      <w:r>
-        <w:rPr>
-          <w:rFonts w:hint="eastAsia"/>
-          <w:sz w:val="24"/>
-        </w:rPr>
-        <w:t>在本地的</w:t>
+        <w:t>不是很安全，别人可以分析存放在本地的</w:t>
       </w:r>
       <w:r>
         <w:rPr>
@@ -7593,14 +6757,7 @@
           <w:rFonts w:hint="eastAsia"/>
           <w:sz w:val="24"/>
         </w:rPr>
-        <w:t xml:space="preserve">2 </w:t>
-      </w:r>
-      <w:r>
-        <w:rPr>
-          <w:rFonts w:hint="eastAsia"/>
-          <w:sz w:val="24"/>
-        </w:rPr>
-        <w:t>session</w:t>
+        <w:t>2 session</w:t>
       </w:r>
       <w:r>
         <w:rPr>
@@ -7814,13 +6971,7 @@
       </w:pPr>
       <w:bookmarkStart w:id="15" w:name="_14_cookie由哪几部分组成?"/>
       <w:r>
-        <w:t>14 cookie</w:t>
-      </w:r>
-      <w:r>
-        <w:t>由哪几部分组成</w:t>
-      </w:r>
-      <w:r>
-        <w:t>?</w:t>
+        <w:t>14 cookie由哪几部分组成?</w:t>
       </w:r>
     </w:p>
     <w:bookmarkEnd w:id="15"/>
@@ -7842,7 +6993,15 @@
           <w:sz w:val="28"/>
           <w:szCs w:val="28"/>
         </w:rPr>
-        <w:t>Set</w:t>
+        <w:t>Set-Cookie</w:t>
+      </w:r>
+      <w:r>
+        <w:rPr>
+          <w:rFonts w:ascii="仿宋" w:eastAsia="仿宋" w:hAnsi="仿宋" w:cs="仿宋" w:hint="eastAsia"/>
+          <w:sz w:val="28"/>
+          <w:szCs w:val="28"/>
+        </w:rPr>
+        <w:t>: NAME=VALUE；</w:t>
       </w:r>
       <w:r>
         <w:rPr>
@@ -7852,7 +7011,15 @@
           <w:sz w:val="28"/>
           <w:szCs w:val="28"/>
         </w:rPr>
-        <w:t>-</w:t>
+        <w:t>Expires</w:t>
+      </w:r>
+      <w:r>
+        <w:rPr>
+          <w:rFonts w:ascii="仿宋" w:eastAsia="仿宋" w:hAnsi="仿宋" w:cs="仿宋" w:hint="eastAsia"/>
+          <w:sz w:val="28"/>
+          <w:szCs w:val="28"/>
+        </w:rPr>
+        <w:t>=DATE；</w:t>
       </w:r>
       <w:r>
         <w:rPr>
@@ -7862,7 +7029,7 @@
           <w:sz w:val="28"/>
           <w:szCs w:val="28"/>
         </w:rPr>
-        <w:t>Cookie</w:t>
+        <w:t>Path</w:t>
       </w:r>
       <w:r>
         <w:rPr>
@@ -7870,23 +7037,7 @@
           <w:sz w:val="28"/>
           <w:szCs w:val="28"/>
         </w:rPr>
-        <w:t xml:space="preserve">: </w:t>
-      </w:r>
-      <w:r>
-        <w:rPr>
-          <w:rFonts w:ascii="仿宋" w:eastAsia="仿宋" w:hAnsi="仿宋" w:cs="仿宋" w:hint="eastAsia"/>
-          <w:sz w:val="28"/>
-          <w:szCs w:val="28"/>
-        </w:rPr>
-        <w:t>NAME=VALUE</w:t>
-      </w:r>
-      <w:r>
-        <w:rPr>
-          <w:rFonts w:ascii="仿宋" w:eastAsia="仿宋" w:hAnsi="仿宋" w:cs="仿宋" w:hint="eastAsia"/>
-          <w:sz w:val="28"/>
-          <w:szCs w:val="28"/>
-        </w:rPr>
-        <w:t>；</w:t>
+        <w:t>=PATH；</w:t>
       </w:r>
       <w:r>
         <w:rPr>
@@ -7896,7 +7047,7 @@
           <w:sz w:val="28"/>
           <w:szCs w:val="28"/>
         </w:rPr>
-        <w:t>Expires</w:t>
+        <w:t>Domain</w:t>
       </w:r>
       <w:r>
         <w:rPr>
@@ -7904,15 +7055,7 @@
           <w:sz w:val="28"/>
           <w:szCs w:val="28"/>
         </w:rPr>
-        <w:t>=DATE</w:t>
-      </w:r>
-      <w:r>
-        <w:rPr>
-          <w:rFonts w:ascii="仿宋" w:eastAsia="仿宋" w:hAnsi="仿宋" w:cs="仿宋" w:hint="eastAsia"/>
-          <w:sz w:val="28"/>
-          <w:szCs w:val="28"/>
-        </w:rPr>
-        <w:t>；</w:t>
+        <w:t>=DOMAIN_NAME；</w:t>
       </w:r>
       <w:r>
         <w:rPr>
@@ -7922,24 +7065,33 @@
           <w:sz w:val="28"/>
           <w:szCs w:val="28"/>
         </w:rPr>
-        <w:t>Path</w:t>
-      </w:r>
-      <w:r>
-        <w:rPr>
-          <w:rFonts w:ascii="仿宋" w:eastAsia="仿宋" w:hAnsi="仿宋" w:cs="仿宋" w:hint="eastAsia"/>
-          <w:sz w:val="28"/>
-          <w:szCs w:val="28"/>
-        </w:rPr>
-        <w:t>=PATH</w:t>
-      </w:r>
-      <w:r>
-        <w:rPr>
-          <w:rFonts w:ascii="仿宋" w:eastAsia="仿宋" w:hAnsi="仿宋" w:cs="仿宋" w:hint="eastAsia"/>
-          <w:sz w:val="28"/>
-          <w:szCs w:val="28"/>
-        </w:rPr>
-        <w:t>；</w:t>
-      </w:r>
+        <w:t>SECURE</w:t>
+      </w:r>
+    </w:p>
+    <w:p>
+      <w:pPr>
+        <w:pStyle w:val="3"/>
+        <w:rPr>
+          <w:rFonts w:hint="default"/>
+        </w:rPr>
+      </w:pPr>
+      <w:bookmarkStart w:id="16" w:name="_15_DNS递归解析和迭代解析"/>
+      <w:r>
+        <w:t>15 DNS递归解析和迭代解析</w:t>
+      </w:r>
+    </w:p>
+    <w:bookmarkEnd w:id="16"/>
+    <w:p>
+      <w:pPr>
+        <w:ind w:firstLine="420"/>
+        <w:rPr>
+          <w:rFonts w:ascii="仿宋" w:eastAsia="仿宋" w:hAnsi="仿宋" w:cs="仿宋"/>
+          <w:b/>
+          <w:bCs/>
+          <w:sz w:val="28"/>
+          <w:szCs w:val="28"/>
+        </w:rPr>
+      </w:pPr>
       <w:r>
         <w:rPr>
           <w:rFonts w:ascii="仿宋" w:eastAsia="仿宋" w:hAnsi="仿宋" w:cs="仿宋" w:hint="eastAsia"/>
@@ -7948,171 +7100,7 @@
           <w:sz w:val="28"/>
           <w:szCs w:val="28"/>
         </w:rPr>
-        <w:t>Domain</w:t>
-      </w:r>
-      <w:r>
-        <w:rPr>
-          <w:rFonts w:ascii="仿宋" w:eastAsia="仿宋" w:hAnsi="仿宋" w:cs="仿宋" w:hint="eastAsia"/>
-          <w:sz w:val="28"/>
-          <w:szCs w:val="28"/>
-        </w:rPr>
-        <w:t>=DOMAIN_NAME</w:t>
-      </w:r>
-      <w:r>
-        <w:rPr>
-          <w:rFonts w:ascii="仿宋" w:eastAsia="仿宋" w:hAnsi="仿宋" w:cs="仿宋" w:hint="eastAsia"/>
-          <w:sz w:val="28"/>
-          <w:szCs w:val="28"/>
-        </w:rPr>
-        <w:t>；</w:t>
-      </w:r>
-      <w:r>
-        <w:rPr>
-          <w:rFonts w:ascii="仿宋" w:eastAsia="仿宋" w:hAnsi="仿宋" w:cs="仿宋" w:hint="eastAsia"/>
-          <w:b/>
-          <w:bCs/>
-          <w:sz w:val="28"/>
-          <w:szCs w:val="28"/>
-        </w:rPr>
-        <w:t>SECURE</w:t>
-      </w:r>
-    </w:p>
-    <w:p>
-      <w:pPr>
-        <w:pStyle w:val="3"/>
-        <w:rPr>
-          <w:rFonts w:hint="default"/>
-        </w:rPr>
-      </w:pPr>
-      <w:bookmarkStart w:id="16" w:name="_15_DNS递归解析和迭代解析"/>
-      <w:r>
-        <w:t>15 DNS</w:t>
-      </w:r>
-      <w:r>
-        <w:t>递归解析和迭代解析</w:t>
-      </w:r>
-    </w:p>
-    <w:bookmarkEnd w:id="16"/>
-    <w:p>
-      <w:pPr>
-        <w:ind w:firstLine="420"/>
-        <w:rPr>
-          <w:rFonts w:ascii="仿宋" w:eastAsia="仿宋" w:hAnsi="仿宋" w:cs="仿宋"/>
-          <w:b/>
-          <w:bCs/>
-          <w:sz w:val="28"/>
-          <w:szCs w:val="28"/>
-        </w:rPr>
-      </w:pPr>
-      <w:r>
-        <w:rPr>
-          <w:rFonts w:ascii="仿宋" w:eastAsia="仿宋" w:hAnsi="仿宋" w:cs="仿宋" w:hint="eastAsia"/>
-          <w:b/>
-          <w:bCs/>
-          <w:sz w:val="28"/>
-          <w:szCs w:val="28"/>
-        </w:rPr>
-        <w:t xml:space="preserve">1 </w:t>
-      </w:r>
-      <w:r>
-        <w:rPr>
-          <w:rFonts w:ascii="仿宋" w:eastAsia="仿宋" w:hAnsi="仿宋" w:cs="仿宋" w:hint="eastAsia"/>
-          <w:b/>
-          <w:bCs/>
-          <w:sz w:val="28"/>
-          <w:szCs w:val="28"/>
-        </w:rPr>
-        <w:t>递归解析：客户端（浏览器）查询自身</w:t>
-      </w:r>
-      <w:r>
-        <w:rPr>
-          <w:rFonts w:ascii="仿宋" w:eastAsia="仿宋" w:hAnsi="仿宋" w:cs="仿宋" w:hint="eastAsia"/>
-          <w:b/>
-          <w:bCs/>
-          <w:sz w:val="28"/>
-          <w:szCs w:val="28"/>
-        </w:rPr>
-        <w:t>DNS</w:t>
-      </w:r>
-      <w:r>
-        <w:rPr>
-          <w:rFonts w:ascii="仿宋" w:eastAsia="仿宋" w:hAnsi="仿宋" w:cs="仿宋" w:hint="eastAsia"/>
-          <w:b/>
-          <w:bCs/>
-          <w:sz w:val="28"/>
-          <w:szCs w:val="28"/>
-        </w:rPr>
-        <w:t>缓存</w:t>
-      </w:r>
-      <w:r>
-        <w:rPr>
-          <w:rFonts w:ascii="仿宋" w:eastAsia="仿宋" w:hAnsi="仿宋" w:cs="仿宋" w:hint="eastAsia"/>
-          <w:b/>
-          <w:bCs/>
-          <w:sz w:val="28"/>
-          <w:szCs w:val="28"/>
-        </w:rPr>
-        <w:t>-&gt;OS</w:t>
-      </w:r>
-      <w:r>
-        <w:rPr>
-          <w:rFonts w:ascii="仿宋" w:eastAsia="仿宋" w:hAnsi="仿宋" w:cs="仿宋" w:hint="eastAsia"/>
-          <w:b/>
-          <w:bCs/>
-          <w:sz w:val="28"/>
-          <w:szCs w:val="28"/>
-        </w:rPr>
-        <w:t>自身缓存</w:t>
-      </w:r>
-      <w:r>
-        <w:rPr>
-          <w:rFonts w:ascii="仿宋" w:eastAsia="仿宋" w:hAnsi="仿宋" w:cs="仿宋" w:hint="eastAsia"/>
-          <w:b/>
-          <w:bCs/>
-          <w:sz w:val="28"/>
-          <w:szCs w:val="28"/>
-        </w:rPr>
-        <w:t>-&gt;host</w:t>
-      </w:r>
-      <w:r>
-        <w:rPr>
-          <w:rFonts w:ascii="仿宋" w:eastAsia="仿宋" w:hAnsi="仿宋" w:cs="仿宋" w:hint="eastAsia"/>
-          <w:b/>
-          <w:bCs/>
-          <w:sz w:val="28"/>
-          <w:szCs w:val="28"/>
-        </w:rPr>
-        <w:t>文件</w:t>
-      </w:r>
-      <w:r>
-        <w:rPr>
-          <w:rFonts w:ascii="仿宋" w:eastAsia="仿宋" w:hAnsi="仿宋" w:cs="仿宋" w:hint="eastAsia"/>
-          <w:b/>
-          <w:bCs/>
-          <w:sz w:val="28"/>
-          <w:szCs w:val="28"/>
-        </w:rPr>
-        <w:t>-&gt;</w:t>
-      </w:r>
-      <w:r>
-        <w:rPr>
-          <w:rFonts w:ascii="仿宋" w:eastAsia="仿宋" w:hAnsi="仿宋" w:cs="仿宋" w:hint="eastAsia"/>
-          <w:b/>
-          <w:bCs/>
-          <w:sz w:val="28"/>
-          <w:szCs w:val="28"/>
-        </w:rPr>
-        <w:t>本地域名服务器</w:t>
-      </w:r>
-      <w:r>
-        <w:rPr>
-          <w:rFonts w:ascii="仿宋" w:eastAsia="仿宋" w:hAnsi="仿宋" w:cs="仿宋" w:hint="eastAsia"/>
-          <w:b/>
-          <w:bCs/>
-          <w:sz w:val="28"/>
-          <w:szCs w:val="28"/>
-        </w:rPr>
-        <w:t>-&gt;</w:t>
+        <w:t>1 递归解析：客户端（浏览器）查询自身DNS缓存-&gt;OS自身缓存-&gt;host文件-&gt;本地域名服务器-&gt;</w:t>
       </w:r>
     </w:p>
     <w:p>
@@ -8286,107 +7274,7 @@
           <w:sz w:val="28"/>
           <w:szCs w:val="28"/>
         </w:rPr>
-        <w:t xml:space="preserve"> </w:t>
-      </w:r>
-      <w:r>
-        <w:rPr>
-          <w:rFonts w:ascii="仿宋" w:eastAsia="仿宋" w:hAnsi="仿宋" w:cs="仿宋" w:hint="eastAsia"/>
-          <w:b/>
-          <w:bCs/>
-          <w:sz w:val="28"/>
-          <w:szCs w:val="28"/>
-        </w:rPr>
-        <w:t>迭代解析：客户端（浏览器）查询自身</w:t>
-      </w:r>
-      <w:r>
-        <w:rPr>
-          <w:rFonts w:ascii="仿宋" w:eastAsia="仿宋" w:hAnsi="仿宋" w:cs="仿宋" w:hint="eastAsia"/>
-          <w:b/>
-          <w:bCs/>
-          <w:sz w:val="28"/>
-          <w:szCs w:val="28"/>
-        </w:rPr>
-        <w:t>DNS</w:t>
-      </w:r>
-      <w:r>
-        <w:rPr>
-          <w:rFonts w:ascii="仿宋" w:eastAsia="仿宋" w:hAnsi="仿宋" w:cs="仿宋" w:hint="eastAsia"/>
-          <w:b/>
-          <w:bCs/>
-          <w:sz w:val="28"/>
-          <w:szCs w:val="28"/>
-        </w:rPr>
-        <w:t>缓存</w:t>
-      </w:r>
-      <w:r>
-        <w:rPr>
-          <w:rFonts w:ascii="仿宋" w:eastAsia="仿宋" w:hAnsi="仿宋" w:cs="仿宋" w:hint="eastAsia"/>
-          <w:b/>
-          <w:bCs/>
-          <w:sz w:val="28"/>
-          <w:szCs w:val="28"/>
-        </w:rPr>
-        <w:t>-&gt;OS</w:t>
-      </w:r>
-      <w:r>
-        <w:rPr>
-          <w:rFonts w:ascii="仿宋" w:eastAsia="仿宋" w:hAnsi="仿宋" w:cs="仿宋" w:hint="eastAsia"/>
-          <w:b/>
-          <w:bCs/>
-          <w:sz w:val="28"/>
-          <w:szCs w:val="28"/>
-        </w:rPr>
-        <w:t>自身缓存</w:t>
-      </w:r>
-      <w:r>
-        <w:rPr>
-          <w:rFonts w:ascii="仿宋" w:eastAsia="仿宋" w:hAnsi="仿宋" w:cs="仿宋" w:hint="eastAsia"/>
-          <w:b/>
-          <w:bCs/>
-          <w:sz w:val="28"/>
-          <w:szCs w:val="28"/>
-        </w:rPr>
-        <w:t>-&gt;host</w:t>
-      </w:r>
-      <w:r>
-        <w:rPr>
-          <w:rFonts w:ascii="仿宋" w:eastAsia="仿宋" w:hAnsi="仿宋" w:cs="仿宋" w:hint="eastAsia"/>
-          <w:b/>
-          <w:bCs/>
-          <w:sz w:val="28"/>
-          <w:szCs w:val="28"/>
-        </w:rPr>
-        <w:t>文件</w:t>
-      </w:r>
-      <w:r>
-        <w:rPr>
-          <w:rFonts w:ascii="仿宋" w:eastAsia="仿宋" w:hAnsi="仿宋" w:cs="仿宋" w:hint="eastAsia"/>
-          <w:b/>
-          <w:bCs/>
-          <w:sz w:val="28"/>
-          <w:szCs w:val="28"/>
-        </w:rPr>
-        <w:t>-&gt;</w:t>
-      </w:r>
-      <w:r>
-        <w:rPr>
-          <w:rFonts w:ascii="仿宋" w:eastAsia="仿宋" w:hAnsi="仿宋" w:cs="仿宋" w:hint="eastAsia"/>
-          <w:b/>
-          <w:bCs/>
-          <w:sz w:val="28"/>
-          <w:szCs w:val="28"/>
-        </w:rPr>
-        <w:t>本地域名服务器</w:t>
-      </w:r>
-      <w:r>
-        <w:rPr>
-          <w:rFonts w:ascii="仿宋" w:eastAsia="仿宋" w:hAnsi="仿宋" w:cs="仿宋" w:hint="eastAsia"/>
-          <w:b/>
-          <w:bCs/>
-          <w:sz w:val="28"/>
-          <w:szCs w:val="28"/>
-        </w:rPr>
-        <w:t>-&gt;</w:t>
+        <w:t xml:space="preserve"> 迭代解析：客户端（浏览器）查询自身DNS缓存-&gt;OS自身缓存-&gt;host文件-&gt;本地域名服务器-&gt;</w:t>
       </w:r>
     </w:p>
     <w:p>

</xml_diff>